<commit_message>
Completed Project Proposal, Began Assignment 1
</commit_message>
<xml_diff>
--- a/ProjectProposal.docx
+++ b/ProjectProposal.docx
@@ -7,7 +7,7 @@
         <w:jc w:val="center"/>
       </w:pPr>
       <w:r>
-        <w:t>[TITLE OF NLP PROJECT]</w:t>
+        <w:t>BBC News Summarization</w:t>
       </w:r>
     </w:p>
     <w:p>
@@ -23,7 +23,13 @@
         <w:jc w:val="center"/>
       </w:pPr>
       <w:r>
-        <w:t>9/1/2022</w:t>
+        <w:t>9/</w:t>
+      </w:r>
+      <w:r>
+        <w:t>6</w:t>
+      </w:r>
+      <w:r>
+        <w:t>/2022</w:t>
       </w:r>
     </w:p>
     <w:p>
@@ -45,7 +51,21 @@
         <w:t>text summarization.</w:t>
       </w:r>
       <w:r>
-        <w:t xml:space="preserve"> My dataset is [DATASET LINK]. I chose this project because </w:t>
+        <w:t xml:space="preserve"> My dataset is </w:t>
+      </w:r>
+      <w:hyperlink r:id="rId4" w:history="1">
+        <w:r>
+          <w:rPr>
+            <w:rStyle w:val="Hyperlink"/>
+          </w:rPr>
+          <w:t>https://www.kaggle.com/datasets/pariza/bbc-news-summary</w:t>
+        </w:r>
+      </w:hyperlink>
+      <w:r>
+        <w:t>.</w:t>
+      </w:r>
+      <w:r>
+        <w:t xml:space="preserve"> I chose this project because </w:t>
       </w:r>
       <w:r>
         <w:t xml:space="preserve">I enjoy reading and learning. However, there is often not enough time in the day to read all I want. Therefore, if I implement a text summarization algorithm, I will be able to absorb more information in a shorter </w:t>
@@ -495,6 +515,29 @@
     <w:semiHidden/>
     <w:unhideWhenUsed/>
   </w:style>
+  <w:style w:type="character" w:styleId="Hyperlink">
+    <w:name w:val="Hyperlink"/>
+    <w:basedOn w:val="DefaultParagraphFont"/>
+    <w:uiPriority w:val="99"/>
+    <w:unhideWhenUsed/>
+    <w:rsid w:val="001955F0"/>
+    <w:rPr>
+      <w:color w:val="0563C1" w:themeColor="hyperlink"/>
+      <w:u w:val="single"/>
+    </w:rPr>
+  </w:style>
+  <w:style w:type="character" w:styleId="UnresolvedMention">
+    <w:name w:val="Unresolved Mention"/>
+    <w:basedOn w:val="DefaultParagraphFont"/>
+    <w:uiPriority w:val="99"/>
+    <w:semiHidden/>
+    <w:unhideWhenUsed/>
+    <w:rsid w:val="001955F0"/>
+    <w:rPr>
+      <w:color w:val="605E5C"/>
+      <w:shd w:val="clear" w:color="auto" w:fill="E1DFDD"/>
+    </w:rPr>
+  </w:style>
 </w:styles>
 </file>
 

</xml_diff>